<commit_message>
correction d'un mauvais copier-coller
</commit_message>
<xml_diff>
--- a/sorbonne-paris-nord/20 janvier/SPN_ACV_TP_électricité_énoncé.docx
+++ b/sorbonne-paris-nord/20 janvier/SPN_ACV_TP_électricité_énoncé.docx
@@ -229,7 +229,21 @@
         <w:rPr>
           <w:lang w:val="fr-FR"/>
         </w:rPr>
-        <w:t>Nous allons comparer les impacts environnementaux d’une centrale nucléaire, d’un parc photovoltaïque, et d’un parc éolien, en employant l’analyse du cycle de vie. Pour ce faire il s’agira de suivre les étapes conventionnelles d’une ACV, à savoir 1. objectifs et périmètre de l’étude, 2. inventaire de cycle de vie, 3. analyse d’impacts de cycle de vie, 4. interprétation.</w:t>
+        <w:t xml:space="preserve">Nous allons comparer les impacts environnementaux d’une centrale nucléaire, d’un parc photovoltaïque, et d’un parc éolien, en employant l’analyse du cycle de vie. Pour ce faire il s’agira de suivre les étapes conventionnelles d’une ACV, à savoir 1. </w:t>
+      </w:r>
+      <w:proofErr w:type="gramStart"/>
+      <w:r>
+        <w:rPr>
+          <w:lang w:val="fr-FR"/>
+        </w:rPr>
+        <w:t>objectifs</w:t>
+      </w:r>
+      <w:proofErr w:type="gramEnd"/>
+      <w:r>
+        <w:rPr>
+          <w:lang w:val="fr-FR"/>
+        </w:rPr>
+        <w:t xml:space="preserve"> et périmètre de l’étude, 2. inventaire de cycle de vie, 3. analyse d’impacts de cycle de vie, 4. interprétation.</w:t>
       </w:r>
     </w:p>
     <w:p>
@@ -325,16 +339,8 @@
         <w:rPr>
           <w:lang w:val="fr-FR"/>
         </w:rPr>
-        <w:t xml:space="preserve"> photovoltaïque de 100 </w:t>
-      </w:r>
-      <w:proofErr w:type="spellStart"/>
-      <w:r>
-        <w:rPr>
-          <w:lang w:val="fr-FR"/>
-        </w:rPr>
-        <w:t>MWc</w:t>
-      </w:r>
-      <w:proofErr w:type="spellEnd"/>
+        <w:t xml:space="preserve"> photovoltaïque de 100 MWc</w:t>
+      </w:r>
       <w:r>
         <w:rPr>
           <w:rStyle w:val="FootnoteReference"/>
@@ -364,21 +370,7 @@
         <w:rPr>
           <w:lang w:val="fr-FR"/>
         </w:rPr>
-        <w:t xml:space="preserve">Un parc éolien terrestre de 100 </w:t>
-      </w:r>
-      <w:proofErr w:type="spellStart"/>
-      <w:r>
-        <w:rPr>
-          <w:lang w:val="fr-FR"/>
-        </w:rPr>
-        <w:t>MWc</w:t>
-      </w:r>
-      <w:proofErr w:type="spellEnd"/>
-      <w:r>
-        <w:rPr>
-          <w:lang w:val="fr-FR"/>
-        </w:rPr>
-        <w:t xml:space="preserve"> dans l’ouest de la France,</w:t>
+        <w:t>Un parc éolien terrestre de 100 MWc dans l’ouest de la France,</w:t>
       </w:r>
     </w:p>
     <w:p>
@@ -430,23 +422,7 @@
           <w:highlight w:val="yellow"/>
           <w:lang w:val="fr-FR"/>
         </w:rPr>
-        <w:t xml:space="preserve">170 </w:t>
-      </w:r>
-      <w:proofErr w:type="spellStart"/>
-      <w:r>
-        <w:rPr>
-          <w:highlight w:val="yellow"/>
-          <w:lang w:val="fr-FR"/>
-        </w:rPr>
-        <w:t>Wc</w:t>
-      </w:r>
-      <w:proofErr w:type="spellEnd"/>
-      <w:r>
-        <w:rPr>
-          <w:highlight w:val="yellow"/>
-          <w:lang w:val="fr-FR"/>
-        </w:rPr>
-        <w:t>/m</w:t>
+        <w:t>170 Wc/m</w:t>
       </w:r>
       <w:r>
         <w:rPr>
@@ -545,21 +521,7 @@
         <w:rPr>
           <w:lang w:val="fr-FR"/>
         </w:rPr>
-        <w:t xml:space="preserve"> consiste en plusieurs éoliennes de 3 </w:t>
-      </w:r>
-      <w:proofErr w:type="spellStart"/>
-      <w:r>
-        <w:rPr>
-          <w:lang w:val="fr-FR"/>
-        </w:rPr>
-        <w:t>MWc</w:t>
-      </w:r>
-      <w:proofErr w:type="spellEnd"/>
-      <w:r>
-        <w:rPr>
-          <w:lang w:val="fr-FR"/>
-        </w:rPr>
-        <w:t xml:space="preserve"> chacune, dont la composition vous est donnée. Il est attendu que celles-ci fonctionnent avec un facteur de charge d’environ </w:t>
+        <w:t xml:space="preserve"> consiste en plusieurs éoliennes de 3 MWc chacune, dont la composition vous est donnée. Il est attendu que celles-ci fonctionnent avec un facteur de charge d’environ </w:t>
       </w:r>
       <w:r>
         <w:rPr>
@@ -625,7 +587,21 @@
         <w:rPr>
           <w:lang w:val="fr-FR"/>
         </w:rPr>
-        <w:t xml:space="preserve"> (donc un facteur de charge de 8000/(365 * 24) = 91%). Il vous faudra déterminer l’approvisionnement en uranium pour cette production.</w:t>
+        <w:t xml:space="preserve"> (donc un facteur de charge de 8000</w:t>
+      </w:r>
+      <w:proofErr w:type="gramStart"/>
+      <w:r>
+        <w:rPr>
+          <w:lang w:val="fr-FR"/>
+        </w:rPr>
+        <w:t>/(</w:t>
+      </w:r>
+      <w:proofErr w:type="gramEnd"/>
+      <w:r>
+        <w:rPr>
+          <w:lang w:val="fr-FR"/>
+        </w:rPr>
+        <w:t>365 * 24) = 91%). Il vous faudra déterminer l’approvisionnement en uranium pour cette production.</w:t>
       </w:r>
     </w:p>
     <w:p>
@@ -816,7 +792,7 @@
         <w:rPr>
           <w:lang w:val="fr-FR"/>
         </w:rPr>
-        <w:t>Quelle est l’unité fonctionnelle de l’étude ? Comment la définir afin que les résultats soient comparables à d’autres modes de transport ?</w:t>
+        <w:t>Quelle est l’unité fonctionnelle de l’étude ?</w:t>
       </w:r>
     </w:p>
     <w:p>
@@ -915,14 +891,7 @@
         <w:rPr>
           <w:lang w:val="fr-FR"/>
         </w:rPr>
-        <w:t>Il reste quelques informations à calculer avant de pouvoir compléter l’inventaire. Ces informations sont à compléter dans le fichier « </w:t>
-      </w:r>
-      <w:proofErr w:type="spellStart"/>
-      <w:r>
-        <w:rPr>
-          <w:lang w:val="fr-FR"/>
-        </w:rPr>
-        <w:t>SPN_ACV_TP_</w:t>
+        <w:t>Il reste quelques informations à calculer avant de pouvoir compléter l’inventaire. Ces informations sont à compléter dans le fichier « SPN_ACV_TP_</w:t>
       </w:r>
       <w:r>
         <w:rPr>
@@ -934,14 +903,7 @@
         <w:rPr>
           <w:lang w:val="fr-FR"/>
         </w:rPr>
-        <w:t>données</w:t>
-      </w:r>
-      <w:proofErr w:type="spellEnd"/>
-      <w:r>
-        <w:rPr>
-          <w:lang w:val="fr-FR"/>
-        </w:rPr>
-        <w:t> », onglet « Inventaire ».</w:t>
+        <w:t>données », onglet « Inventaire ».</w:t>
       </w:r>
     </w:p>
     <w:p>
@@ -2293,14 +2255,7 @@
         <w:rPr>
           <w:lang w:val="fr-FR"/>
         </w:rPr>
-        <w:t xml:space="preserve">Quels éléments sont les plus </w:t>
-      </w:r>
-      <w:proofErr w:type="spellStart"/>
-      <w:r>
-        <w:rPr>
-          <w:lang w:val="fr-FR"/>
-        </w:rPr>
-        <w:t>impactant</w:t>
+        <w:t>Quels éléments sont les plus impactant</w:t>
       </w:r>
       <w:r>
         <w:rPr>
@@ -2308,7 +2263,6 @@
         </w:rPr>
         <w:t>s</w:t>
       </w:r>
-      <w:proofErr w:type="spellEnd"/>
       <w:r>
         <w:rPr>
           <w:lang w:val="fr-FR"/>
@@ -2525,7 +2479,21 @@
         <w:rPr>
           <w:lang w:val="fr-FR"/>
         </w:rPr>
-        <w:t>Que peut-on déduire de la stratégie de décarbonation de l’électricité en Europe : s’expose-t-on à d’autres impacts environnementaux ? Si oui, lesquels ? Comment arbitrer décarbonation vs. autres impacts ? Que recommanderiez-vous quant à la composition idéale du futur mix français et européen ?</w:t>
+        <w:t xml:space="preserve">Que peut-on déduire de la stratégie de décarbonation de l’électricité en Europe : s’expose-t-on à d’autres impacts environnementaux ? Si oui, lesquels ? Comment arbitrer décarbonation vs. </w:t>
+      </w:r>
+      <w:proofErr w:type="gramStart"/>
+      <w:r>
+        <w:rPr>
+          <w:lang w:val="fr-FR"/>
+        </w:rPr>
+        <w:t>autres</w:t>
+      </w:r>
+      <w:proofErr w:type="gramEnd"/>
+      <w:r>
+        <w:rPr>
+          <w:lang w:val="fr-FR"/>
+        </w:rPr>
+        <w:t xml:space="preserve"> impacts ? Que recommanderiez-vous quant à la composition idéale du futur mix français et européen ?</w:t>
       </w:r>
       <w:r>
         <w:rPr>
@@ -2639,35 +2607,7 @@
         <w:rPr>
           <w:lang w:val="fr-FR"/>
         </w:rPr>
-        <w:t xml:space="preserve"> </w:t>
-      </w:r>
-      <w:proofErr w:type="spellStart"/>
-      <w:r>
-        <w:rPr>
-          <w:lang w:val="fr-FR"/>
-        </w:rPr>
-        <w:t>MWc</w:t>
-      </w:r>
-      <w:proofErr w:type="spellEnd"/>
-      <w:r>
-        <w:rPr>
-          <w:lang w:val="fr-FR"/>
-        </w:rPr>
-        <w:t xml:space="preserve"> = </w:t>
-      </w:r>
-      <w:proofErr w:type="spellStart"/>
-      <w:r>
-        <w:rPr>
-          <w:lang w:val="fr-FR"/>
-        </w:rPr>
-        <w:t>megawatt</w:t>
-      </w:r>
-      <w:proofErr w:type="spellEnd"/>
-      <w:r>
-        <w:rPr>
-          <w:lang w:val="fr-FR"/>
-        </w:rPr>
-        <w:t>-crête, la puissance m</w:t>
+        <w:t xml:space="preserve"> MWc = megawatt-crête, la puissance m</w:t>
       </w:r>
       <w:r>
         <w:rPr>

</xml_diff>